<commit_message>
Inclusão da ata do dia 05/10
</commit_message>
<xml_diff>
--- a/Atas/ATA.docx
+++ b/Atas/ATA.docx
@@ -1,6 +1,6 @@
 
 <file path=word/document.xml><?xml version="1.0" encoding="utf-8"?>
-<w:document xmlns:wpc="http://schemas.microsoft.com/office/word/2010/wordprocessingCanvas" xmlns:cx="http://schemas.microsoft.com/office/drawing/2014/chartex" xmlns:cx1="http://schemas.microsoft.com/office/drawing/2015/9/8/chartex" xmlns:cx2="http://schemas.microsoft.com/office/drawing/2015/10/21/chartex" xmlns:cx3="http://schemas.microsoft.com/office/drawing/2016/5/9/chartex" xmlns:cx4="http://schemas.microsoft.com/office/drawing/2016/5/10/chartex" xmlns:cx5="http://schemas.microsoft.com/office/drawing/2016/5/11/chartex" xmlns:cx6="http://schemas.microsoft.com/office/drawing/2016/5/12/chartex" xmlns:cx7="http://schemas.microsoft.com/office/drawing/2016/5/13/chartex" xmlns:cx8="http://schemas.microsoft.com/office/drawing/2016/5/14/chartex" xmlns:mc="http://schemas.openxmlformats.org/markup-compatibility/2006" xmlns:aink="http://schemas.microsoft.com/office/drawing/2016/ink" xmlns:am3d="http://schemas.microsoft.com/office/drawing/2017/model3d" xmlns:o="urn:schemas-microsoft-com:office:office" xmlns:r="http://schemas.openxmlformats.org/officeDocument/2006/relationships" xmlns:m="http://schemas.openxmlformats.org/officeDocument/2006/math" xmlns:v="urn:schemas-microsoft-com:vml" xmlns:wp14="http://schemas.microsoft.com/office/word/2010/wordprocessingDrawing" xmlns:wp="http://schemas.openxmlformats.org/drawingml/2006/wordprocessingDrawing" xmlns:w10="urn:schemas-microsoft-com:office:word" xmlns:w="http://schemas.openxmlformats.org/wordprocessingml/2006/main" xmlns:w14="http://schemas.microsoft.com/office/word/2010/wordml" xmlns:w15="http://schemas.microsoft.com/office/word/2012/wordml" xmlns:w16cex="http://schemas.microsoft.com/office/word/2018/wordml/cex" xmlns:w16cid="http://schemas.microsoft.com/office/word/2016/wordml/cid" xmlns:w16="http://schemas.microsoft.com/office/word/2018/wordml" xmlns:w16se="http://schemas.microsoft.com/office/word/2015/wordml/symex" xmlns:wpg="http://schemas.microsoft.com/office/word/2010/wordprocessingGroup" xmlns:wpi="http://schemas.microsoft.com/office/word/2010/wordprocessingInk" xmlns:wne="http://schemas.microsoft.com/office/word/2006/wordml" xmlns:wps="http://schemas.microsoft.com/office/word/2010/wordprocessingShape" mc:Ignorable="w14 w15 w16se w16cid w16 w16cex wp14">
+<w:document xmlns:wpc="http://schemas.microsoft.com/office/word/2010/wordprocessingCanvas" xmlns:cx="http://schemas.microsoft.com/office/drawing/2014/chartex" xmlns:mc="http://schemas.openxmlformats.org/markup-compatibility/2006" xmlns:o="urn:schemas-microsoft-com:office:office" xmlns:r="http://schemas.openxmlformats.org/officeDocument/2006/relationships" xmlns:m="http://schemas.openxmlformats.org/officeDocument/2006/math" xmlns:v="urn:schemas-microsoft-com:vml" xmlns:wp14="http://schemas.microsoft.com/office/word/2010/wordprocessingDrawing" xmlns:wp="http://schemas.openxmlformats.org/drawingml/2006/wordprocessingDrawing" xmlns:w10="urn:schemas-microsoft-com:office:word" xmlns:w="http://schemas.openxmlformats.org/wordprocessingml/2006/main" xmlns:w14="http://schemas.microsoft.com/office/word/2010/wordml" xmlns:w15="http://schemas.microsoft.com/office/word/2012/wordml" xmlns:w16se="http://schemas.microsoft.com/office/word/2015/wordml/symex" xmlns:wpg="http://schemas.microsoft.com/office/word/2010/wordprocessingGroup" xmlns:wpi="http://schemas.microsoft.com/office/word/2010/wordprocessingInk" xmlns:wne="http://schemas.microsoft.com/office/word/2006/wordml" xmlns:wps="http://schemas.microsoft.com/office/word/2010/wordprocessingShape" mc:Ignorable="w14 w15 w16se wp14">
   <w:body>
     <w:p>
       <w:pPr>
@@ -19,6 +19,7 @@
           <w:noProof/>
           <w:color w:val="00B0F0"/>
           <w:sz w:val="40"/>
+          <w:lang w:eastAsia="pt-BR"/>
         </w:rPr>
         <w:drawing>
           <wp:anchor distT="0" distB="0" distL="114300" distR="114300" simplePos="0" relativeHeight="251673600" behindDoc="0" locked="0" layoutInCell="1" allowOverlap="1" wp14:anchorId="6668DAA6" wp14:editId="48C210D2">
@@ -212,82 +213,6 @@
                               </w:rPr>
                               <w:t>Data:</w:t>
                             </w:r>
-                            <w:r>
-                              <w:rPr>
-                                <w:rFonts w:ascii="Courier New" w:hAnsi="Courier New" w:cs="Courier New"/>
-                                <w:color w:val="000000" w:themeColor="text1"/>
-                                <w:sz w:val="40"/>
-                                <w:lang w:val="pt-PT"/>
-                                <w14:shadow w14:blurRad="38100" w14:dist="19050" w14:dir="2700000" w14:sx="100000" w14:sy="100000" w14:kx="0" w14:ky="0" w14:algn="tl">
-                                  <w14:schemeClr w14:val="dk1">
-                                    <w14:alpha w14:val="60000"/>
-                                  </w14:schemeClr>
-                                </w14:shadow>
-                                <w14:textOutline w14:w="0" w14:cap="flat" w14:cmpd="sng" w14:algn="ctr">
-                                  <w14:noFill/>
-                                  <w14:prstDash w14:val="solid"/>
-                                  <w14:round/>
-                                </w14:textOutline>
-                              </w:rPr>
-                              <w:t>00</w:t>
-                            </w:r>
-                            <w:r>
-                              <w:rPr>
-                                <w:rFonts w:ascii="Courier New" w:hAnsi="Courier New" w:cs="Courier New"/>
-                                <w:color w:val="000000" w:themeColor="text1"/>
-                                <w:sz w:val="40"/>
-                                <w:lang w:val="pt-PT"/>
-                                <w14:shadow w14:blurRad="38100" w14:dist="19050" w14:dir="2700000" w14:sx="100000" w14:sy="100000" w14:kx="0" w14:ky="0" w14:algn="tl">
-                                  <w14:schemeClr w14:val="dk1">
-                                    <w14:alpha w14:val="60000"/>
-                                  </w14:schemeClr>
-                                </w14:shadow>
-                                <w14:textOutline w14:w="0" w14:cap="flat" w14:cmpd="sng" w14:algn="ctr">
-                                  <w14:noFill/>
-                                  <w14:prstDash w14:val="solid"/>
-                                  <w14:round/>
-                                </w14:textOutline>
-                              </w:rPr>
-                              <w:t>/</w:t>
-                            </w:r>
-                            <w:r>
-                              <w:rPr>
-                                <w:rFonts w:ascii="Courier New" w:hAnsi="Courier New" w:cs="Courier New"/>
-                                <w:color w:val="000000" w:themeColor="text1"/>
-                                <w:sz w:val="40"/>
-                                <w:lang w:val="pt-PT"/>
-                                <w14:shadow w14:blurRad="38100" w14:dist="19050" w14:dir="2700000" w14:sx="100000" w14:sy="100000" w14:kx="0" w14:ky="0" w14:algn="tl">
-                                  <w14:schemeClr w14:val="dk1">
-                                    <w14:alpha w14:val="60000"/>
-                                  </w14:schemeClr>
-                                </w14:shadow>
-                                <w14:textOutline w14:w="0" w14:cap="flat" w14:cmpd="sng" w14:algn="ctr">
-                                  <w14:noFill/>
-                                  <w14:prstDash w14:val="solid"/>
-                                  <w14:round/>
-                                </w14:textOutline>
-                              </w:rPr>
-                              <w:t>00</w:t>
-                            </w:r>
-                            <w:r>
-                              <w:rPr>
-                                <w:rFonts w:ascii="Courier New" w:hAnsi="Courier New" w:cs="Courier New"/>
-                                <w:color w:val="000000" w:themeColor="text1"/>
-                                <w:sz w:val="40"/>
-                                <w:lang w:val="pt-PT"/>
-                                <w14:shadow w14:blurRad="38100" w14:dist="19050" w14:dir="2700000" w14:sx="100000" w14:sy="100000" w14:kx="0" w14:ky="0" w14:algn="tl">
-                                  <w14:schemeClr w14:val="dk1">
-                                    <w14:alpha w14:val="60000"/>
-                                  </w14:schemeClr>
-                                </w14:shadow>
-                                <w14:textOutline w14:w="0" w14:cap="flat" w14:cmpd="sng" w14:algn="ctr">
-                                  <w14:noFill/>
-                                  <w14:prstDash w14:val="solid"/>
-                                  <w14:round/>
-                                </w14:textOutline>
-                              </w:rPr>
-                              <w:t>/2020</w:t>
-                            </w:r>
                           </w:p>
                           <w:p>
                             <w:pPr>
@@ -326,63 +251,6 @@
                                 </w14:textOutline>
                               </w:rPr>
                               <w:t>Horário:</w:t>
-                            </w:r>
-                            <w:r>
-                              <w:rPr>
-                                <w:rFonts w:ascii="Courier New" w:hAnsi="Courier New" w:cs="Courier New"/>
-                                <w:color w:val="000000" w:themeColor="text1"/>
-                                <w:sz w:val="40"/>
-                                <w:lang w:val="pt-PT"/>
-                                <w14:shadow w14:blurRad="38100" w14:dist="19050" w14:dir="2700000" w14:sx="100000" w14:sy="100000" w14:kx="0" w14:ky="0" w14:algn="tl">
-                                  <w14:schemeClr w14:val="dk1">
-                                    <w14:alpha w14:val="60000"/>
-                                  </w14:schemeClr>
-                                </w14:shadow>
-                                <w14:textOutline w14:w="0" w14:cap="flat" w14:cmpd="sng" w14:algn="ctr">
-                                  <w14:noFill/>
-                                  <w14:prstDash w14:val="solid"/>
-                                  <w14:round/>
-                                </w14:textOutline>
-                              </w:rPr>
-                              <w:t>00</w:t>
-                            </w:r>
-                            <w:r>
-                              <w:rPr>
-                                <w:rFonts w:ascii="Courier New" w:hAnsi="Courier New" w:cs="Courier New"/>
-                                <w:color w:val="000000" w:themeColor="text1"/>
-                                <w:sz w:val="40"/>
-                                <w:lang w:val="pt-PT"/>
-                                <w14:shadow w14:blurRad="38100" w14:dist="19050" w14:dir="2700000" w14:sx="100000" w14:sy="100000" w14:kx="0" w14:ky="0" w14:algn="tl">
-                                  <w14:schemeClr w14:val="dk1">
-                                    <w14:alpha w14:val="60000"/>
-                                  </w14:schemeClr>
-                                </w14:shadow>
-                                <w14:textOutline w14:w="0" w14:cap="flat" w14:cmpd="sng" w14:algn="ctr">
-                                  <w14:noFill/>
-                                  <w14:prstDash w14:val="solid"/>
-                                  <w14:round/>
-                                </w14:textOutline>
-                              </w:rPr>
-                              <w:t>:</w:t>
-                            </w:r>
-                            <w:r>
-                              <w:rPr>
-                                <w:rFonts w:ascii="Courier New" w:hAnsi="Courier New" w:cs="Courier New"/>
-                                <w:color w:val="000000" w:themeColor="text1"/>
-                                <w:sz w:val="40"/>
-                                <w:lang w:val="pt-PT"/>
-                                <w14:shadow w14:blurRad="38100" w14:dist="19050" w14:dir="2700000" w14:sx="100000" w14:sy="100000" w14:kx="0" w14:ky="0" w14:algn="tl">
-                                  <w14:schemeClr w14:val="dk1">
-                                    <w14:alpha w14:val="60000"/>
-                                  </w14:schemeClr>
-                                </w14:shadow>
-                                <w14:textOutline w14:w="0" w14:cap="flat" w14:cmpd="sng" w14:algn="ctr">
-                                  <w14:noFill/>
-                                  <w14:prstDash w14:val="solid"/>
-                                  <w14:round/>
-                                </w14:textOutline>
-                              </w:rPr>
-                              <w:t>00</w:t>
                             </w:r>
                           </w:p>
                           <w:p>
@@ -536,82 +404,6 @@
                         </w:rPr>
                         <w:t>Data:</w:t>
                       </w:r>
-                      <w:r>
-                        <w:rPr>
-                          <w:rFonts w:ascii="Courier New" w:hAnsi="Courier New" w:cs="Courier New"/>
-                          <w:color w:val="000000" w:themeColor="text1"/>
-                          <w:sz w:val="40"/>
-                          <w:lang w:val="pt-PT"/>
-                          <w14:shadow w14:blurRad="38100" w14:dist="19050" w14:dir="2700000" w14:sx="100000" w14:sy="100000" w14:kx="0" w14:ky="0" w14:algn="tl">
-                            <w14:schemeClr w14:val="dk1">
-                              <w14:alpha w14:val="60000"/>
-                            </w14:schemeClr>
-                          </w14:shadow>
-                          <w14:textOutline w14:w="0" w14:cap="flat" w14:cmpd="sng" w14:algn="ctr">
-                            <w14:noFill/>
-                            <w14:prstDash w14:val="solid"/>
-                            <w14:round/>
-                          </w14:textOutline>
-                        </w:rPr>
-                        <w:t>00</w:t>
-                      </w:r>
-                      <w:r>
-                        <w:rPr>
-                          <w:rFonts w:ascii="Courier New" w:hAnsi="Courier New" w:cs="Courier New"/>
-                          <w:color w:val="000000" w:themeColor="text1"/>
-                          <w:sz w:val="40"/>
-                          <w:lang w:val="pt-PT"/>
-                          <w14:shadow w14:blurRad="38100" w14:dist="19050" w14:dir="2700000" w14:sx="100000" w14:sy="100000" w14:kx="0" w14:ky="0" w14:algn="tl">
-                            <w14:schemeClr w14:val="dk1">
-                              <w14:alpha w14:val="60000"/>
-                            </w14:schemeClr>
-                          </w14:shadow>
-                          <w14:textOutline w14:w="0" w14:cap="flat" w14:cmpd="sng" w14:algn="ctr">
-                            <w14:noFill/>
-                            <w14:prstDash w14:val="solid"/>
-                            <w14:round/>
-                          </w14:textOutline>
-                        </w:rPr>
-                        <w:t>/</w:t>
-                      </w:r>
-                      <w:r>
-                        <w:rPr>
-                          <w:rFonts w:ascii="Courier New" w:hAnsi="Courier New" w:cs="Courier New"/>
-                          <w:color w:val="000000" w:themeColor="text1"/>
-                          <w:sz w:val="40"/>
-                          <w:lang w:val="pt-PT"/>
-                          <w14:shadow w14:blurRad="38100" w14:dist="19050" w14:dir="2700000" w14:sx="100000" w14:sy="100000" w14:kx="0" w14:ky="0" w14:algn="tl">
-                            <w14:schemeClr w14:val="dk1">
-                              <w14:alpha w14:val="60000"/>
-                            </w14:schemeClr>
-                          </w14:shadow>
-                          <w14:textOutline w14:w="0" w14:cap="flat" w14:cmpd="sng" w14:algn="ctr">
-                            <w14:noFill/>
-                            <w14:prstDash w14:val="solid"/>
-                            <w14:round/>
-                          </w14:textOutline>
-                        </w:rPr>
-                        <w:t>00</w:t>
-                      </w:r>
-                      <w:r>
-                        <w:rPr>
-                          <w:rFonts w:ascii="Courier New" w:hAnsi="Courier New" w:cs="Courier New"/>
-                          <w:color w:val="000000" w:themeColor="text1"/>
-                          <w:sz w:val="40"/>
-                          <w:lang w:val="pt-PT"/>
-                          <w14:shadow w14:blurRad="38100" w14:dist="19050" w14:dir="2700000" w14:sx="100000" w14:sy="100000" w14:kx="0" w14:ky="0" w14:algn="tl">
-                            <w14:schemeClr w14:val="dk1">
-                              <w14:alpha w14:val="60000"/>
-                            </w14:schemeClr>
-                          </w14:shadow>
-                          <w14:textOutline w14:w="0" w14:cap="flat" w14:cmpd="sng" w14:algn="ctr">
-                            <w14:noFill/>
-                            <w14:prstDash w14:val="solid"/>
-                            <w14:round/>
-                          </w14:textOutline>
-                        </w:rPr>
-                        <w:t>/2020</w:t>
-                      </w:r>
                     </w:p>
                     <w:p>
                       <w:pPr>
@@ -650,63 +442,6 @@
                           </w14:textOutline>
                         </w:rPr>
                         <w:t>Horário:</w:t>
-                      </w:r>
-                      <w:r>
-                        <w:rPr>
-                          <w:rFonts w:ascii="Courier New" w:hAnsi="Courier New" w:cs="Courier New"/>
-                          <w:color w:val="000000" w:themeColor="text1"/>
-                          <w:sz w:val="40"/>
-                          <w:lang w:val="pt-PT"/>
-                          <w14:shadow w14:blurRad="38100" w14:dist="19050" w14:dir="2700000" w14:sx="100000" w14:sy="100000" w14:kx="0" w14:ky="0" w14:algn="tl">
-                            <w14:schemeClr w14:val="dk1">
-                              <w14:alpha w14:val="60000"/>
-                            </w14:schemeClr>
-                          </w14:shadow>
-                          <w14:textOutline w14:w="0" w14:cap="flat" w14:cmpd="sng" w14:algn="ctr">
-                            <w14:noFill/>
-                            <w14:prstDash w14:val="solid"/>
-                            <w14:round/>
-                          </w14:textOutline>
-                        </w:rPr>
-                        <w:t>00</w:t>
-                      </w:r>
-                      <w:r>
-                        <w:rPr>
-                          <w:rFonts w:ascii="Courier New" w:hAnsi="Courier New" w:cs="Courier New"/>
-                          <w:color w:val="000000" w:themeColor="text1"/>
-                          <w:sz w:val="40"/>
-                          <w:lang w:val="pt-PT"/>
-                          <w14:shadow w14:blurRad="38100" w14:dist="19050" w14:dir="2700000" w14:sx="100000" w14:sy="100000" w14:kx="0" w14:ky="0" w14:algn="tl">
-                            <w14:schemeClr w14:val="dk1">
-                              <w14:alpha w14:val="60000"/>
-                            </w14:schemeClr>
-                          </w14:shadow>
-                          <w14:textOutline w14:w="0" w14:cap="flat" w14:cmpd="sng" w14:algn="ctr">
-                            <w14:noFill/>
-                            <w14:prstDash w14:val="solid"/>
-                            <w14:round/>
-                          </w14:textOutline>
-                        </w:rPr>
-                        <w:t>:</w:t>
-                      </w:r>
-                      <w:r>
-                        <w:rPr>
-                          <w:rFonts w:ascii="Courier New" w:hAnsi="Courier New" w:cs="Courier New"/>
-                          <w:color w:val="000000" w:themeColor="text1"/>
-                          <w:sz w:val="40"/>
-                          <w:lang w:val="pt-PT"/>
-                          <w14:shadow w14:blurRad="38100" w14:dist="19050" w14:dir="2700000" w14:sx="100000" w14:sy="100000" w14:kx="0" w14:ky="0" w14:algn="tl">
-                            <w14:schemeClr w14:val="dk1">
-                              <w14:alpha w14:val="60000"/>
-                            </w14:schemeClr>
-                          </w14:shadow>
-                          <w14:textOutline w14:w="0" w14:cap="flat" w14:cmpd="sng" w14:algn="ctr">
-                            <w14:noFill/>
-                            <w14:prstDash w14:val="solid"/>
-                            <w14:round/>
-                          </w14:textOutline>
-                        </w:rPr>
-                        <w:t>00</w:t>
                       </w:r>
                     </w:p>
                     <w:p>
@@ -834,7 +569,7 @@
               </wp:anchor>
             </w:drawing>
           </mc:Choice>
-          <mc:Fallback xmlns:wpsCustomData="http://www.wps.cn/officeDocument/2013/wpsCustomData">
+          <mc:Fallback xmlns:cx1="http://schemas.microsoft.com/office/drawing/2015/9/8/chartex" xmlns:cx2="http://schemas.microsoft.com/office/drawing/2015/10/21/chartex" xmlns:cx3="http://schemas.microsoft.com/office/drawing/2016/5/9/chartex" xmlns:cx4="http://schemas.microsoft.com/office/drawing/2016/5/10/chartex" xmlns:cx5="http://schemas.microsoft.com/office/drawing/2016/5/11/chartex" xmlns:cx6="http://schemas.microsoft.com/office/drawing/2016/5/12/chartex" xmlns:cx7="http://schemas.microsoft.com/office/drawing/2016/5/13/chartex" xmlns:cx8="http://schemas.microsoft.com/office/drawing/2016/5/14/chartex" xmlns:aink="http://schemas.microsoft.com/office/drawing/2016/ink" xmlns:am3d="http://schemas.microsoft.com/office/drawing/2017/model3d" xmlns:w16cex="http://schemas.microsoft.com/office/word/2018/wordml/cex" xmlns:w16cid="http://schemas.microsoft.com/office/word/2016/wordml/cid" xmlns:w16="http://schemas.microsoft.com/office/word/2018/wordml" xmlns:wpsCustomData="http://www.wps.cn/officeDocument/2013/wpsCustomData">
             <w:pict>
               <v:line id="_x0000_s1026" o:spid="_x0000_s1026" o:spt="20" style="position:absolute;left:0pt;margin-left:240.2pt;margin-top:-12.45pt;height:218.9pt;width:0pt;z-index:251671552;mso-width-relative:page;mso-height-relative:page;" filled="f" stroked="t" coordsize="21600,21600" o:gfxdata="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">
                 <v:fill on="f" focussize="0,0"/>
@@ -892,16 +627,6 @@
           <w:b/>
           <w:color w:val="4472C4"/>
           <w:sz w:val="32"/>
-        </w:rPr>
-      </w:pPr>
-    </w:p>
-    <w:p>
-      <w:pPr>
-        <w:spacing w:line="360" w:lineRule="auto"/>
-        <w:rPr>
-          <w:rFonts w:ascii="Arial" w:hAnsi="Arial"/>
-          <w:b/>
-          <w:color w:val="2E74B5" w:themeColor="accent1" w:themeShade="BF"/>
         </w:rPr>
       </w:pPr>
     </w:p>
@@ -977,7 +702,7 @@
               </wp:anchor>
             </w:drawing>
           </mc:Choice>
-          <mc:Fallback xmlns:wpsCustomData="http://www.wps.cn/officeDocument/2013/wpsCustomData">
+          <mc:Fallback xmlns:cx1="http://schemas.microsoft.com/office/drawing/2015/9/8/chartex" xmlns:cx2="http://schemas.microsoft.com/office/drawing/2015/10/21/chartex" xmlns:cx3="http://schemas.microsoft.com/office/drawing/2016/5/9/chartex" xmlns:cx4="http://schemas.microsoft.com/office/drawing/2016/5/10/chartex" xmlns:cx5="http://schemas.microsoft.com/office/drawing/2016/5/11/chartex" xmlns:cx6="http://schemas.microsoft.com/office/drawing/2016/5/12/chartex" xmlns:cx7="http://schemas.microsoft.com/office/drawing/2016/5/13/chartex" xmlns:cx8="http://schemas.microsoft.com/office/drawing/2016/5/14/chartex" xmlns:aink="http://schemas.microsoft.com/office/drawing/2016/ink" xmlns:am3d="http://schemas.microsoft.com/office/drawing/2017/model3d" xmlns:w16cex="http://schemas.microsoft.com/office/word/2018/wordml/cex" xmlns:w16cid="http://schemas.microsoft.com/office/word/2016/wordml/cid" xmlns:w16="http://schemas.microsoft.com/office/word/2018/wordml" xmlns:wpsCustomData="http://www.wps.cn/officeDocument/2013/wpsCustomData">
             <w:pict>
               <v:line id="_x0000_s1026" o:spid="_x0000_s1026" o:spt="20" style="position:absolute;left:0pt;margin-top:28.8pt;height:0pt;width:621.75pt;mso-position-horizontal:right;mso-position-horizontal-relative:page;z-index:251663360;mso-width-relative:page;mso-height-relative:page;" filled="f" stroked="t" coordsize="21600,21600" o:gfxdata="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">
                 <v:fill on="f" focussize="0,0"/>
@@ -1073,7 +798,7 @@
               </wp:anchor>
             </w:drawing>
           </mc:Choice>
-          <mc:Fallback xmlns:wpsCustomData="http://www.wps.cn/officeDocument/2013/wpsCustomData">
+          <mc:Fallback xmlns:cx1="http://schemas.microsoft.com/office/drawing/2015/9/8/chartex" xmlns:cx2="http://schemas.microsoft.com/office/drawing/2015/10/21/chartex" xmlns:cx3="http://schemas.microsoft.com/office/drawing/2016/5/9/chartex" xmlns:cx4="http://schemas.microsoft.com/office/drawing/2016/5/10/chartex" xmlns:cx5="http://schemas.microsoft.com/office/drawing/2016/5/11/chartex" xmlns:cx6="http://schemas.microsoft.com/office/drawing/2016/5/12/chartex" xmlns:cx7="http://schemas.microsoft.com/office/drawing/2016/5/13/chartex" xmlns:cx8="http://schemas.microsoft.com/office/drawing/2016/5/14/chartex" xmlns:aink="http://schemas.microsoft.com/office/drawing/2016/ink" xmlns:am3d="http://schemas.microsoft.com/office/drawing/2017/model3d" xmlns:w16cex="http://schemas.microsoft.com/office/word/2018/wordml/cex" xmlns:w16cid="http://schemas.microsoft.com/office/word/2016/wordml/cid" xmlns:w16="http://schemas.microsoft.com/office/word/2018/wordml" xmlns:wpsCustomData="http://www.wps.cn/officeDocument/2013/wpsCustomData">
             <w:pict>
               <v:line id="_x0000_s1026" o:spid="_x0000_s1026" o:spt="20" style="position:absolute;left:0pt;margin-left:-66pt;margin-top:17.65pt;height:0pt;width:816.95pt;z-index:251666432;mso-width-relative:page;mso-height-relative:page;" filled="f" stroked="t" coordsize="21600,21600" o:gfxdata="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">
                 <v:fill on="f" focussize="0,0"/>
@@ -1085,7 +810,6 @@
           </mc:Fallback>
         </mc:AlternateContent>
       </w:r>
-      <w:proofErr w:type="spellStart"/>
       <w:r>
         <w:rPr>
           <w:rFonts w:ascii="Arial" w:hAnsi="Arial"/>
@@ -1094,40 +818,7 @@
           <w:sz w:val="28"/>
           <w:szCs w:val="20"/>
         </w:rPr>
-        <w:t>Assunto</w:t>
-      </w:r>
-      <w:proofErr w:type="spellEnd"/>
-      <w:r>
-        <w:rPr>
-          <w:rFonts w:ascii="Arial" w:hAnsi="Arial"/>
-          <w:b/>
-          <w:color w:val="000000"/>
-          <w:sz w:val="28"/>
-          <w:szCs w:val="20"/>
-        </w:rPr>
-        <w:t xml:space="preserve"> da </w:t>
-      </w:r>
-      <w:proofErr w:type="spellStart"/>
-      <w:r>
-        <w:rPr>
-          <w:rFonts w:ascii="Arial" w:hAnsi="Arial"/>
-          <w:b/>
-          <w:color w:val="000000"/>
-          <w:sz w:val="28"/>
-          <w:szCs w:val="20"/>
-        </w:rPr>
-        <w:t>Reunião</w:t>
-      </w:r>
-      <w:proofErr w:type="spellEnd"/>
-      <w:r>
-        <w:rPr>
-          <w:rFonts w:ascii="Arial" w:hAnsi="Arial"/>
-          <w:b/>
-          <w:color w:val="000000"/>
-          <w:sz w:val="28"/>
-          <w:szCs w:val="20"/>
-        </w:rPr>
-        <w:t>:</w:t>
+        <w:t>Assunto da Reunião:</w:t>
       </w:r>
       <w:r>
         <w:rPr>
@@ -1220,7 +911,7 @@
               </wp:anchor>
             </w:drawing>
           </mc:Choice>
-          <mc:Fallback xmlns:wpsCustomData="http://www.wps.cn/officeDocument/2013/wpsCustomData">
+          <mc:Fallback xmlns:cx1="http://schemas.microsoft.com/office/drawing/2015/9/8/chartex" xmlns:cx2="http://schemas.microsoft.com/office/drawing/2015/10/21/chartex" xmlns:cx3="http://schemas.microsoft.com/office/drawing/2016/5/9/chartex" xmlns:cx4="http://schemas.microsoft.com/office/drawing/2016/5/10/chartex" xmlns:cx5="http://schemas.microsoft.com/office/drawing/2016/5/11/chartex" xmlns:cx6="http://schemas.microsoft.com/office/drawing/2016/5/12/chartex" xmlns:cx7="http://schemas.microsoft.com/office/drawing/2016/5/13/chartex" xmlns:cx8="http://schemas.microsoft.com/office/drawing/2016/5/14/chartex" xmlns:aink="http://schemas.microsoft.com/office/drawing/2016/ink" xmlns:am3d="http://schemas.microsoft.com/office/drawing/2017/model3d" xmlns:w16cex="http://schemas.microsoft.com/office/word/2018/wordml/cex" xmlns:w16cid="http://schemas.microsoft.com/office/word/2016/wordml/cid" xmlns:w16="http://schemas.microsoft.com/office/word/2018/wordml" xmlns:wpsCustomData="http://www.wps.cn/officeDocument/2013/wpsCustomData">
             <w:pict>
               <v:line id="_x0000_s1026" o:spid="_x0000_s1026" o:spt="20" style="position:absolute;left:0pt;margin-left:-59.15pt;margin-top:17.55pt;height:0pt;width:816.95pt;z-index:251668480;mso-width-relative:page;mso-height-relative:page;" filled="f" stroked="t" coordsize="21600,21600" o:gfxdata="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">
                 <v:fill on="f" focussize="0,0"/>
@@ -1232,7 +923,6 @@
           </mc:Fallback>
         </mc:AlternateContent>
       </w:r>
-      <w:proofErr w:type="spellStart"/>
       <w:r>
         <w:rPr>
           <w:rFonts w:ascii="Arial" w:hAnsi="Arial"/>
@@ -1241,40 +931,7 @@
           <w:sz w:val="28"/>
           <w:szCs w:val="20"/>
         </w:rPr>
-        <w:t>Participantes</w:t>
-      </w:r>
-      <w:proofErr w:type="spellEnd"/>
-      <w:r>
-        <w:rPr>
-          <w:rFonts w:ascii="Arial" w:hAnsi="Arial"/>
-          <w:b/>
-          <w:color w:val="000000"/>
-          <w:sz w:val="28"/>
-          <w:szCs w:val="20"/>
-        </w:rPr>
-        <w:t xml:space="preserve"> </w:t>
-      </w:r>
-      <w:proofErr w:type="spellStart"/>
-      <w:r>
-        <w:rPr>
-          <w:rFonts w:ascii="Arial" w:hAnsi="Arial"/>
-          <w:b/>
-          <w:color w:val="000000"/>
-          <w:sz w:val="28"/>
-          <w:szCs w:val="20"/>
-        </w:rPr>
-        <w:t>Presentes</w:t>
-      </w:r>
-      <w:proofErr w:type="spellEnd"/>
-      <w:r>
-        <w:rPr>
-          <w:rFonts w:ascii="Arial" w:hAnsi="Arial"/>
-          <w:b/>
-          <w:color w:val="000000"/>
-          <w:sz w:val="28"/>
-          <w:szCs w:val="20"/>
-        </w:rPr>
-        <w:t>:</w:t>
+        <w:t>Participantes Presentes:</w:t>
       </w:r>
       <w:r>
         <w:rPr>
@@ -1350,7 +1007,7 @@
               </wp:anchor>
             </w:drawing>
           </mc:Choice>
-          <mc:Fallback xmlns:wpsCustomData="http://www.wps.cn/officeDocument/2013/wpsCustomData">
+          <mc:Fallback xmlns:cx1="http://schemas.microsoft.com/office/drawing/2015/9/8/chartex" xmlns:cx2="http://schemas.microsoft.com/office/drawing/2015/10/21/chartex" xmlns:cx3="http://schemas.microsoft.com/office/drawing/2016/5/9/chartex" xmlns:cx4="http://schemas.microsoft.com/office/drawing/2016/5/10/chartex" xmlns:cx5="http://schemas.microsoft.com/office/drawing/2016/5/11/chartex" xmlns:cx6="http://schemas.microsoft.com/office/drawing/2016/5/12/chartex" xmlns:cx7="http://schemas.microsoft.com/office/drawing/2016/5/13/chartex" xmlns:cx8="http://schemas.microsoft.com/office/drawing/2016/5/14/chartex" xmlns:aink="http://schemas.microsoft.com/office/drawing/2016/ink" xmlns:am3d="http://schemas.microsoft.com/office/drawing/2017/model3d" xmlns:w16cex="http://schemas.microsoft.com/office/word/2018/wordml/cex" xmlns:w16cid="http://schemas.microsoft.com/office/word/2016/wordml/cid" xmlns:w16="http://schemas.microsoft.com/office/word/2018/wordml" xmlns:wpsCustomData="http://www.wps.cn/officeDocument/2013/wpsCustomData">
             <w:pict>
               <v:line id="_x0000_s1026" o:spid="_x0000_s1026" o:spt="20" style="position:absolute;left:0pt;margin-left:-163.8pt;margin-top:42.35pt;height:0pt;width:816.95pt;z-index:251664384;mso-width-relative:page;mso-height-relative:page;" filled="f" stroked="t" coordsize="21600,21600" o:gfxdata="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">
                 <v:fill on="f" focussize="0,0"/>
@@ -1390,7 +1047,6 @@
           <w:szCs w:val="20"/>
         </w:rPr>
       </w:pPr>
-      <w:proofErr w:type="spellStart"/>
       <w:r>
         <w:rPr>
           <w:rFonts w:ascii="Arial" w:hAnsi="Arial"/>
@@ -1399,9 +1055,107 @@
           <w:sz w:val="28"/>
           <w:szCs w:val="20"/>
         </w:rPr>
-        <w:t>Participantes</w:t>
-      </w:r>
-      <w:proofErr w:type="spellEnd"/>
+        <w:t>Participantes Ausentes:</w:t>
+      </w:r>
+      <w:r>
+        <w:rPr>
+          <w:rFonts w:ascii="Arial" w:hAnsi="Arial"/>
+          <w:b/>
+          <w:sz w:val="32"/>
+          <w:szCs w:val="20"/>
+          <w:lang w:val="pt-PT" w:eastAsia="pt-BR"/>
+        </w:rPr>
+        <w:t xml:space="preserve"> </w:t>
+      </w:r>
+    </w:p>
+    <w:p>
+      <w:pPr>
+        <w:pStyle w:val="PargrafodaLista"/>
+        <w:numPr>
+          <w:ilvl w:val="0"/>
+          <w:numId w:val="1"/>
+        </w:numPr>
+        <w:spacing w:line="360" w:lineRule="auto"/>
+        <w:rPr>
+          <w:rFonts w:ascii="Arial" w:hAnsi="Arial"/>
+          <w:b/>
+          <w:color w:val="4472C4"/>
+          <w:sz w:val="36"/>
+          <w:szCs w:val="20"/>
+        </w:rPr>
+      </w:pPr>
+      <w:r>
+        <w:rPr>
+          <w:noProof/>
+          <w:sz w:val="32"/>
+          <w:lang w:val="pt-BR" w:eastAsia="pt-BR"/>
+        </w:rPr>
+        <mc:AlternateContent>
+          <mc:Choice Requires="wps">
+            <w:drawing>
+              <wp:anchor distT="0" distB="0" distL="114300" distR="114300" simplePos="0" relativeHeight="251675648" behindDoc="0" locked="0" layoutInCell="1" allowOverlap="1" wp14:anchorId="2627FB74" wp14:editId="25808C50">
+                <wp:simplePos x="0" y="0"/>
+                <wp:positionH relativeFrom="column">
+                  <wp:posOffset>0</wp:posOffset>
+                </wp:positionH>
+                <wp:positionV relativeFrom="paragraph">
+                  <wp:posOffset>231775</wp:posOffset>
+                </wp:positionV>
+                <wp:extent cx="10375265" cy="0"/>
+                <wp:effectExtent l="0" t="0" r="26035" b="19050"/>
+                <wp:wrapNone/>
+                <wp:docPr id="2" name="Conector Reto 8"/>
+                <wp:cNvGraphicFramePr/>
+                <a:graphic xmlns:a="http://schemas.openxmlformats.org/drawingml/2006/main">
+                  <a:graphicData uri="http://schemas.microsoft.com/office/word/2010/wordprocessingShape">
+                    <wps:wsp>
+                      <wps:cNvCnPr/>
+                      <wps:spPr>
+                        <a:xfrm>
+                          <a:off x="0" y="0"/>
+                          <a:ext cx="10375265" cy="0"/>
+                        </a:xfrm>
+                        <a:prstGeom prst="line">
+                          <a:avLst/>
+                        </a:prstGeom>
+                        <a:ln>
+                          <a:solidFill>
+                            <a:schemeClr val="accent1">
+                              <a:alpha val="27000"/>
+                            </a:schemeClr>
+                          </a:solidFill>
+                        </a:ln>
+                      </wps:spPr>
+                      <wps:style>
+                        <a:lnRef idx="1">
+                          <a:schemeClr val="accent1"/>
+                        </a:lnRef>
+                        <a:fillRef idx="0">
+                          <a:schemeClr val="accent1"/>
+                        </a:fillRef>
+                        <a:effectRef idx="0">
+                          <a:schemeClr val="accent1"/>
+                        </a:effectRef>
+                        <a:fontRef idx="minor">
+                          <a:schemeClr val="tx1"/>
+                        </a:fontRef>
+                      </wps:style>
+                      <wps:bodyPr/>
+                    </wps:wsp>
+                  </a:graphicData>
+                </a:graphic>
+              </wp:anchor>
+            </w:drawing>
+          </mc:Choice>
+          <mc:Fallback>
+            <w:pict>
+              <v:line w14:anchorId="121DC0FF" id="Conector Reto 8" o:spid="_x0000_s1026" style="position:absolute;z-index:251675648;visibility:visible;mso-wrap-style:square;mso-wrap-distance-left:9pt;mso-wrap-distance-top:0;mso-wrap-distance-right:9pt;mso-wrap-distance-bottom:0;mso-position-horizontal:absolute;mso-position-horizontal-relative:text;mso-position-vertical:absolute;mso-position-vertical-relative:text" from="0,18.25pt" to="816.95pt,18.25pt" o:gfxdata="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" strokecolor="#5b9bd5 [3204]" strokeweight=".5pt">
+                <v:stroke opacity="17733f" joinstyle="miter"/>
+              </v:line>
+            </w:pict>
+          </mc:Fallback>
+        </mc:AlternateContent>
+      </w:r>
       <w:r>
         <w:rPr>
           <w:rFonts w:ascii="Arial" w:hAnsi="Arial"/>
@@ -1410,39 +1164,7 @@
           <w:sz w:val="28"/>
           <w:szCs w:val="20"/>
         </w:rPr>
-        <w:t xml:space="preserve"> </w:t>
-      </w:r>
-      <w:proofErr w:type="spellStart"/>
-      <w:r>
-        <w:rPr>
-          <w:rFonts w:ascii="Arial" w:hAnsi="Arial"/>
-          <w:b/>
-          <w:color w:val="000000"/>
-          <w:sz w:val="28"/>
-          <w:szCs w:val="20"/>
-        </w:rPr>
-        <w:t>Ausentes</w:t>
-      </w:r>
-      <w:proofErr w:type="spellEnd"/>
-      <w:r>
-        <w:rPr>
-          <w:rFonts w:ascii="Arial" w:hAnsi="Arial"/>
-          <w:b/>
-          <w:color w:val="000000"/>
-          <w:sz w:val="28"/>
-          <w:szCs w:val="20"/>
-        </w:rPr>
-        <w:t>:</w:t>
-      </w:r>
-      <w:r>
-        <w:rPr>
-          <w:rFonts w:ascii="Arial" w:hAnsi="Arial"/>
-          <w:b/>
-          <w:sz w:val="32"/>
-          <w:szCs w:val="20"/>
-          <w:lang w:val="pt-PT" w:eastAsia="pt-BR"/>
-        </w:rPr>
-        <w:t xml:space="preserve"> </w:t>
+        <w:t xml:space="preserve">Responsável pela ata: </w:t>
       </w:r>
     </w:p>
     <w:p>
@@ -1481,9 +1203,7 @@
         <w:spacing w:line="360" w:lineRule="auto"/>
         <w:rPr>
           <w:rFonts w:ascii="Arial" w:hAnsi="Arial"/>
-          <w:b/>
-          <w:color w:val="4472C4"/>
-          <w:sz w:val="36"/>
+          <w:sz w:val="32"/>
           <w:szCs w:val="24"/>
           <w:lang w:val="pt-PT"/>
         </w:rPr>
@@ -1508,6 +1228,8 @@
         </w:rPr>
         <w:br/>
       </w:r>
+      <w:bookmarkStart w:id="0" w:name="_GoBack"/>
+      <w:bookmarkEnd w:id="0"/>
     </w:p>
     <w:p>
       <w:pPr>
@@ -1529,15 +1251,25 @@
         </w:rPr>
         <w:t>Pendências</w:t>
       </w:r>
-      <w:r>
-        <w:rPr>
-          <w:rFonts w:ascii="Arial" w:hAnsi="Arial"/>
-          <w:b/>
-          <w:color w:val="4472C4"/>
+    </w:p>
+    <w:p>
+      <w:pPr>
+        <w:spacing w:line="360" w:lineRule="auto"/>
+        <w:rPr>
+          <w:rFonts w:ascii="Arial" w:hAnsi="Arial"/>
+          <w:bCs/>
           <w:sz w:val="32"/>
-          <w:u w:val="single"/>
-        </w:rPr>
-        <w:br/>
+          <w:lang w:val="pt-PT"/>
+        </w:rPr>
+      </w:pPr>
+      <w:r>
+        <w:rPr>
+          <w:rFonts w:ascii="Arial" w:hAnsi="Arial"/>
+          <w:bCs/>
+          <w:sz w:val="32"/>
+          <w:lang w:val="pt-PT"/>
+        </w:rPr>
+        <w:t xml:space="preserve"> </w:t>
       </w:r>
     </w:p>
     <w:p>
@@ -1575,394 +1307,6 @@
         </w:rPr>
       </w:pPr>
     </w:p>
-    <w:p>
-      <w:pPr>
-        <w:spacing w:line="360" w:lineRule="auto"/>
-        <w:rPr>
-          <w:rFonts w:ascii="Arial" w:hAnsi="Arial"/>
-          <w:b/>
-          <w:color w:val="4472C4"/>
-          <w:sz w:val="32"/>
-          <w:u w:val="single"/>
-        </w:rPr>
-      </w:pPr>
-    </w:p>
-    <w:p>
-      <w:pPr>
-        <w:spacing w:line="360" w:lineRule="auto"/>
-        <w:rPr>
-          <w:rFonts w:ascii="Arial" w:hAnsi="Arial"/>
-          <w:b/>
-          <w:color w:val="4472C4"/>
-          <w:sz w:val="32"/>
-          <w:u w:val="single"/>
-        </w:rPr>
-      </w:pPr>
-    </w:p>
-    <w:p>
-      <w:pPr>
-        <w:spacing w:line="360" w:lineRule="auto"/>
-        <w:rPr>
-          <w:rFonts w:ascii="Arial" w:hAnsi="Arial"/>
-          <w:b/>
-          <w:color w:val="4472C4"/>
-          <w:sz w:val="32"/>
-          <w:u w:val="single"/>
-        </w:rPr>
-      </w:pPr>
-    </w:p>
-    <w:p>
-      <w:pPr>
-        <w:spacing w:line="360" w:lineRule="auto"/>
-        <w:rPr>
-          <w:rFonts w:ascii="Arial" w:hAnsi="Arial"/>
-          <w:b/>
-          <w:color w:val="4472C4"/>
-          <w:sz w:val="32"/>
-          <w:u w:val="single"/>
-        </w:rPr>
-      </w:pPr>
-    </w:p>
-    <w:tbl>
-      <w:tblPr>
-        <w:tblpPr w:leftFromText="180" w:rightFromText="180" w:vertAnchor="text" w:horzAnchor="margin" w:tblpY="-12474"/>
-        <w:tblOverlap w:val="never"/>
-        <w:tblW w:w="9595" w:type="dxa"/>
-        <w:tblBorders>
-          <w:top w:val="single" w:sz="4" w:space="0" w:color="auto"/>
-          <w:left w:val="single" w:sz="4" w:space="0" w:color="auto"/>
-          <w:bottom w:val="single" w:sz="4" w:space="0" w:color="auto"/>
-          <w:right w:val="single" w:sz="4" w:space="0" w:color="auto"/>
-          <w:insideH w:val="single" w:sz="4" w:space="0" w:color="auto"/>
-          <w:insideV w:val="single" w:sz="4" w:space="0" w:color="auto"/>
-        </w:tblBorders>
-        <w:tblLayout w:type="fixed"/>
-        <w:tblCellMar>
-          <w:left w:w="70" w:type="dxa"/>
-          <w:right w:w="70" w:type="dxa"/>
-        </w:tblCellMar>
-        <w:tblLook w:val="04A0" w:firstRow="1" w:lastRow="0" w:firstColumn="1" w:lastColumn="0" w:noHBand="0" w:noVBand="1"/>
-      </w:tblPr>
-      <w:tblGrid>
-        <w:gridCol w:w="2982"/>
-        <w:gridCol w:w="3291"/>
-        <w:gridCol w:w="3322"/>
-      </w:tblGrid>
-      <w:tr>
-        <w:trPr>
-          <w:cantSplit/>
-          <w:trHeight w:hRule="exact" w:val="764"/>
-        </w:trPr>
-        <w:tc>
-          <w:tcPr>
-            <w:tcW w:w="9595" w:type="dxa"/>
-            <w:gridSpan w:val="3"/>
-            <w:tcBorders>
-              <w:top w:val="single" w:sz="4" w:space="0" w:color="5B9BD5" w:themeColor="accent1"/>
-              <w:left w:val="single" w:sz="4" w:space="0" w:color="5B9BD5" w:themeColor="accent1"/>
-              <w:bottom w:val="single" w:sz="4" w:space="0" w:color="5B9BD5" w:themeColor="accent1"/>
-              <w:right w:val="single" w:sz="4" w:space="0" w:color="5B9BD5" w:themeColor="accent1"/>
-            </w:tcBorders>
-            <w:shd w:val="clear" w:color="auto" w:fill="9CC2E5" w:themeFill="accent1" w:themeFillTint="99"/>
-          </w:tcPr>
-          <w:p>
-            <w:pPr>
-              <w:spacing w:before="120" w:after="100" w:afterAutospacing="1" w:line="480" w:lineRule="auto"/>
-              <w:jc w:val="center"/>
-              <w:rPr>
-                <w:rFonts w:ascii="Arial" w:hAnsi="Arial"/>
-                <w:b/>
-                <w:color w:val="4472C4"/>
-                <w:sz w:val="28"/>
-              </w:rPr>
-            </w:pPr>
-            <w:r>
-              <w:rPr>
-                <w:rFonts w:ascii="Arial" w:hAnsi="Arial"/>
-                <w:b/>
-                <w:color w:val="FFFFFF" w:themeColor="background1"/>
-                <w:sz w:val="36"/>
-                <w14:textOutline w14:w="3175" w14:cap="rnd" w14:cmpd="sng" w14:algn="ctr">
-                  <w14:solidFill>
-                    <w14:schemeClr w14:val="tx1"/>
-                  </w14:solidFill>
-                  <w14:prstDash w14:val="solid"/>
-                  <w14:bevel/>
-                </w14:textOutline>
-              </w:rPr>
-              <w:lastRenderedPageBreak/>
-              <w:t>PLANO DE AÇÃO</w:t>
-            </w:r>
-          </w:p>
-        </w:tc>
-      </w:tr>
-      <w:tr>
-        <w:trPr>
-          <w:trHeight w:val="686"/>
-        </w:trPr>
-        <w:tc>
-          <w:tcPr>
-            <w:tcW w:w="2982" w:type="dxa"/>
-            <w:tcBorders>
-              <w:top w:val="single" w:sz="4" w:space="0" w:color="5B9BD5" w:themeColor="accent1"/>
-              <w:left w:val="single" w:sz="4" w:space="0" w:color="5B9BD5" w:themeColor="accent1"/>
-              <w:bottom w:val="single" w:sz="4" w:space="0" w:color="5B9BD5" w:themeColor="accent1"/>
-              <w:right w:val="single" w:sz="4" w:space="0" w:color="5B9BD5" w:themeColor="accent1"/>
-            </w:tcBorders>
-            <w:shd w:val="clear" w:color="auto" w:fill="DEEAF6" w:themeFill="accent1" w:themeFillTint="33"/>
-          </w:tcPr>
-          <w:p>
-            <w:pPr>
-              <w:spacing w:before="120" w:after="0" w:line="240" w:lineRule="auto"/>
-              <w:jc w:val="center"/>
-              <w:rPr>
-                <w:rFonts w:ascii="Arial" w:hAnsi="Arial"/>
-                <w:b/>
-                <w:color w:val="000000" w:themeColor="text1"/>
-                <w:sz w:val="32"/>
-              </w:rPr>
-            </w:pPr>
-            <w:r>
-              <w:rPr>
-                <w:rFonts w:ascii="Arial" w:hAnsi="Arial"/>
-                <w:b/>
-                <w:color w:val="000000" w:themeColor="text1"/>
-                <w:sz w:val="32"/>
-              </w:rPr>
-              <w:t>O que fazer?</w:t>
-            </w:r>
-          </w:p>
-        </w:tc>
-        <w:tc>
-          <w:tcPr>
-            <w:tcW w:w="3291" w:type="dxa"/>
-            <w:tcBorders>
-              <w:top w:val="single" w:sz="4" w:space="0" w:color="5B9BD5" w:themeColor="accent1"/>
-              <w:left w:val="single" w:sz="4" w:space="0" w:color="5B9BD5" w:themeColor="accent1"/>
-              <w:bottom w:val="single" w:sz="4" w:space="0" w:color="5B9BD5" w:themeColor="accent1"/>
-              <w:right w:val="single" w:sz="4" w:space="0" w:color="5B9BD5" w:themeColor="accent1"/>
-            </w:tcBorders>
-            <w:shd w:val="clear" w:color="auto" w:fill="DEEAF6" w:themeFill="accent1" w:themeFillTint="33"/>
-          </w:tcPr>
-          <w:p>
-            <w:pPr>
-              <w:spacing w:before="120" w:after="0" w:line="240" w:lineRule="auto"/>
-              <w:jc w:val="center"/>
-              <w:rPr>
-                <w:rFonts w:ascii="Arial" w:hAnsi="Arial"/>
-                <w:b/>
-                <w:color w:val="000000" w:themeColor="text1"/>
-                <w:sz w:val="32"/>
-              </w:rPr>
-            </w:pPr>
-            <w:r>
-              <w:rPr>
-                <w:rFonts w:ascii="Arial" w:hAnsi="Arial"/>
-                <w:b/>
-                <w:color w:val="000000" w:themeColor="text1"/>
-                <w:sz w:val="32"/>
-              </w:rPr>
-              <w:t>Prazo de Entrega</w:t>
-            </w:r>
-          </w:p>
-        </w:tc>
-        <w:tc>
-          <w:tcPr>
-            <w:tcW w:w="3322" w:type="dxa"/>
-            <w:tcBorders>
-              <w:top w:val="single" w:sz="4" w:space="0" w:color="5B9BD5" w:themeColor="accent1"/>
-              <w:left w:val="single" w:sz="4" w:space="0" w:color="5B9BD5" w:themeColor="accent1"/>
-              <w:bottom w:val="single" w:sz="4" w:space="0" w:color="5B9BD5" w:themeColor="accent1"/>
-              <w:right w:val="single" w:sz="4" w:space="0" w:color="5B9BD5" w:themeColor="accent1"/>
-            </w:tcBorders>
-            <w:shd w:val="clear" w:color="auto" w:fill="DEEAF6" w:themeFill="accent1" w:themeFillTint="33"/>
-          </w:tcPr>
-          <w:p>
-            <w:pPr>
-              <w:spacing w:before="120" w:after="0" w:line="240" w:lineRule="auto"/>
-              <w:jc w:val="center"/>
-              <w:rPr>
-                <w:rFonts w:ascii="Arial" w:hAnsi="Arial"/>
-                <w:b/>
-                <w:color w:val="000000" w:themeColor="text1"/>
-                <w:sz w:val="32"/>
-              </w:rPr>
-            </w:pPr>
-            <w:r>
-              <w:rPr>
-                <w:rFonts w:ascii="Arial" w:hAnsi="Arial"/>
-                <w:b/>
-                <w:color w:val="000000" w:themeColor="text1"/>
-                <w:sz w:val="32"/>
-              </w:rPr>
-              <w:t>Responsável</w:t>
-            </w:r>
-          </w:p>
-        </w:tc>
-      </w:tr>
-      <w:tr>
-        <w:trPr>
-          <w:trHeight w:val="1306"/>
-        </w:trPr>
-        <w:tc>
-          <w:tcPr>
-            <w:tcW w:w="2982" w:type="dxa"/>
-            <w:tcBorders>
-              <w:top w:val="single" w:sz="4" w:space="0" w:color="5B9BD5" w:themeColor="accent1"/>
-              <w:left w:val="single" w:sz="4" w:space="0" w:color="5B9BD5" w:themeColor="accent1"/>
-              <w:bottom w:val="single" w:sz="4" w:space="0" w:color="5B9BD5" w:themeColor="accent1"/>
-              <w:right w:val="single" w:sz="4" w:space="0" w:color="5B9BD5" w:themeColor="accent1"/>
-            </w:tcBorders>
-            <w:shd w:val="clear" w:color="auto" w:fill="auto"/>
-          </w:tcPr>
-          <w:p>
-            <w:pPr>
-              <w:spacing w:line="360" w:lineRule="auto"/>
-              <w:rPr>
-                <w:rFonts w:ascii="Arial" w:hAnsi="Arial"/>
-                <w:bCs/>
-                <w:color w:val="000000" w:themeColor="text1"/>
-                <w:sz w:val="32"/>
-                <w:lang w:val="pt-PT"/>
-              </w:rPr>
-            </w:pPr>
-          </w:p>
-        </w:tc>
-        <w:tc>
-          <w:tcPr>
-            <w:tcW w:w="3291" w:type="dxa"/>
-            <w:tcBorders>
-              <w:top w:val="single" w:sz="4" w:space="0" w:color="5B9BD5" w:themeColor="accent1"/>
-              <w:left w:val="single" w:sz="4" w:space="0" w:color="5B9BD5" w:themeColor="accent1"/>
-              <w:bottom w:val="single" w:sz="4" w:space="0" w:color="5B9BD5" w:themeColor="accent1"/>
-              <w:right w:val="single" w:sz="4" w:space="0" w:color="5B9BD5" w:themeColor="accent1"/>
-            </w:tcBorders>
-            <w:shd w:val="clear" w:color="auto" w:fill="auto"/>
-          </w:tcPr>
-          <w:p>
-            <w:pPr>
-              <w:spacing w:line="360" w:lineRule="auto"/>
-              <w:rPr>
-                <w:rFonts w:ascii="Arial" w:hAnsi="Arial"/>
-                <w:bCs/>
-                <w:color w:val="000000" w:themeColor="text1"/>
-                <w:sz w:val="32"/>
-                <w:lang w:val="pt-PT"/>
-              </w:rPr>
-            </w:pPr>
-          </w:p>
-        </w:tc>
-        <w:tc>
-          <w:tcPr>
-            <w:tcW w:w="3322" w:type="dxa"/>
-            <w:tcBorders>
-              <w:top w:val="single" w:sz="4" w:space="0" w:color="5B9BD5" w:themeColor="accent1"/>
-              <w:left w:val="single" w:sz="4" w:space="0" w:color="5B9BD5" w:themeColor="accent1"/>
-              <w:bottom w:val="single" w:sz="4" w:space="0" w:color="5B9BD5" w:themeColor="accent1"/>
-              <w:right w:val="single" w:sz="4" w:space="0" w:color="5B9BD5" w:themeColor="accent1"/>
-            </w:tcBorders>
-          </w:tcPr>
-          <w:p>
-            <w:pPr>
-              <w:spacing w:line="360" w:lineRule="auto"/>
-              <w:rPr>
-                <w:rFonts w:ascii="Arial" w:hAnsi="Arial"/>
-                <w:bCs/>
-                <w:color w:val="000000" w:themeColor="text1"/>
-                <w:sz w:val="32"/>
-                <w:lang w:val="pt-PT"/>
-              </w:rPr>
-            </w:pPr>
-          </w:p>
-          <w:p>
-            <w:pPr>
-              <w:spacing w:line="360" w:lineRule="auto"/>
-              <w:rPr>
-                <w:rFonts w:ascii="Arial" w:hAnsi="Arial"/>
-                <w:bCs/>
-                <w:color w:val="000000" w:themeColor="text1"/>
-                <w:sz w:val="36"/>
-                <w:szCs w:val="24"/>
-                <w:lang w:val="pt-PT"/>
-              </w:rPr>
-            </w:pPr>
-          </w:p>
-        </w:tc>
-      </w:tr>
-      <w:tr>
-        <w:trPr>
-          <w:trHeight w:val="70"/>
-        </w:trPr>
-        <w:tc>
-          <w:tcPr>
-            <w:tcW w:w="2982" w:type="dxa"/>
-            <w:tcBorders>
-              <w:top w:val="single" w:sz="4" w:space="0" w:color="5B9BD5" w:themeColor="accent1"/>
-              <w:left w:val="single" w:sz="4" w:space="0" w:color="5B9BD5" w:themeColor="accent1"/>
-              <w:bottom w:val="single" w:sz="4" w:space="0" w:color="5B9BD5" w:themeColor="accent1"/>
-              <w:right w:val="single" w:sz="4" w:space="0" w:color="5B9BD5" w:themeColor="accent1"/>
-            </w:tcBorders>
-            <w:shd w:val="clear" w:color="auto" w:fill="auto"/>
-          </w:tcPr>
-          <w:p>
-            <w:pPr>
-              <w:spacing w:line="360" w:lineRule="auto"/>
-              <w:rPr>
-                <w:rFonts w:ascii="Arial" w:hAnsi="Arial"/>
-                <w:bCs/>
-                <w:sz w:val="32"/>
-                <w:lang w:val="pt-PT"/>
-              </w:rPr>
-            </w:pPr>
-          </w:p>
-        </w:tc>
-        <w:tc>
-          <w:tcPr>
-            <w:tcW w:w="3291" w:type="dxa"/>
-            <w:tcBorders>
-              <w:top w:val="single" w:sz="4" w:space="0" w:color="5B9BD5" w:themeColor="accent1"/>
-              <w:left w:val="single" w:sz="4" w:space="0" w:color="5B9BD5" w:themeColor="accent1"/>
-              <w:bottom w:val="single" w:sz="4" w:space="0" w:color="5B9BD5" w:themeColor="accent1"/>
-              <w:right w:val="single" w:sz="4" w:space="0" w:color="5B9BD5" w:themeColor="accent1"/>
-            </w:tcBorders>
-            <w:shd w:val="clear" w:color="auto" w:fill="auto"/>
-          </w:tcPr>
-          <w:p>
-            <w:pPr>
-              <w:spacing w:line="360" w:lineRule="auto"/>
-              <w:rPr>
-                <w:rFonts w:ascii="Arial" w:hAnsi="Arial"/>
-                <w:bCs/>
-                <w:sz w:val="32"/>
-                <w:lang w:val="pt-PT"/>
-              </w:rPr>
-            </w:pPr>
-          </w:p>
-        </w:tc>
-        <w:tc>
-          <w:tcPr>
-            <w:tcW w:w="3322" w:type="dxa"/>
-            <w:tcBorders>
-              <w:top w:val="single" w:sz="4" w:space="0" w:color="5B9BD5" w:themeColor="accent1"/>
-              <w:left w:val="single" w:sz="4" w:space="0" w:color="5B9BD5" w:themeColor="accent1"/>
-              <w:bottom w:val="single" w:sz="4" w:space="0" w:color="5B9BD5" w:themeColor="accent1"/>
-              <w:right w:val="single" w:sz="4" w:space="0" w:color="5B9BD5" w:themeColor="accent1"/>
-            </w:tcBorders>
-          </w:tcPr>
-          <w:p>
-            <w:pPr>
-              <w:spacing w:line="360" w:lineRule="auto"/>
-              <w:rPr>
-                <w:rFonts w:ascii="Arial" w:hAnsi="Arial"/>
-                <w:bCs/>
-                <w:sz w:val="32"/>
-                <w:lang w:val="pt-PT"/>
-              </w:rPr>
-            </w:pPr>
-          </w:p>
-        </w:tc>
-      </w:tr>
-    </w:tbl>
     <w:p>
       <w:pPr>
         <w:spacing w:line="360" w:lineRule="auto"/>
@@ -1985,7 +1329,7 @@
 </file>
 
 <file path=word/endnotes.xml><?xml version="1.0" encoding="utf-8"?>
-<w:endnotes xmlns:wpc="http://schemas.microsoft.com/office/word/2010/wordprocessingCanvas" xmlns:cx="http://schemas.microsoft.com/office/drawing/2014/chartex" xmlns:cx1="http://schemas.microsoft.com/office/drawing/2015/9/8/chartex" xmlns:cx2="http://schemas.microsoft.com/office/drawing/2015/10/21/chartex" xmlns:cx3="http://schemas.microsoft.com/office/drawing/2016/5/9/chartex" xmlns:cx4="http://schemas.microsoft.com/office/drawing/2016/5/10/chartex" xmlns:cx5="http://schemas.microsoft.com/office/drawing/2016/5/11/chartex" xmlns:cx6="http://schemas.microsoft.com/office/drawing/2016/5/12/chartex" xmlns:cx7="http://schemas.microsoft.com/office/drawing/2016/5/13/chartex" xmlns:cx8="http://schemas.microsoft.com/office/drawing/2016/5/14/chartex" xmlns:mc="http://schemas.openxmlformats.org/markup-compatibility/2006" xmlns:aink="http://schemas.microsoft.com/office/drawing/2016/ink" xmlns:am3d="http://schemas.microsoft.com/office/drawing/2017/model3d" xmlns:o="urn:schemas-microsoft-com:office:office" xmlns:r="http://schemas.openxmlformats.org/officeDocument/2006/relationships" xmlns:m="http://schemas.openxmlformats.org/officeDocument/2006/math" xmlns:v="urn:schemas-microsoft-com:vml" xmlns:wp14="http://schemas.microsoft.com/office/word/2010/wordprocessingDrawing" xmlns:wp="http://schemas.openxmlformats.org/drawingml/2006/wordprocessingDrawing" xmlns:w10="urn:schemas-microsoft-com:office:word" xmlns:w="http://schemas.openxmlformats.org/wordprocessingml/2006/main" xmlns:w14="http://schemas.microsoft.com/office/word/2010/wordml" xmlns:w15="http://schemas.microsoft.com/office/word/2012/wordml" xmlns:w16cex="http://schemas.microsoft.com/office/word/2018/wordml/cex" xmlns:w16cid="http://schemas.microsoft.com/office/word/2016/wordml/cid" xmlns:w16="http://schemas.microsoft.com/office/word/2018/wordml" xmlns:w16se="http://schemas.microsoft.com/office/word/2015/wordml/symex" xmlns:wpg="http://schemas.microsoft.com/office/word/2010/wordprocessingGroup" xmlns:wpi="http://schemas.microsoft.com/office/word/2010/wordprocessingInk" xmlns:wne="http://schemas.microsoft.com/office/word/2006/wordml" xmlns:wps="http://schemas.microsoft.com/office/word/2010/wordprocessingShape" mc:Ignorable="w14 w15 w16se w16cid w16 w16cex wp14">
+<w:endnotes xmlns:wpc="http://schemas.microsoft.com/office/word/2010/wordprocessingCanvas" xmlns:cx="http://schemas.microsoft.com/office/drawing/2014/chartex" xmlns:mc="http://schemas.openxmlformats.org/markup-compatibility/2006" xmlns:o="urn:schemas-microsoft-com:office:office" xmlns:r="http://schemas.openxmlformats.org/officeDocument/2006/relationships" xmlns:m="http://schemas.openxmlformats.org/officeDocument/2006/math" xmlns:v="urn:schemas-microsoft-com:vml" xmlns:wp14="http://schemas.microsoft.com/office/word/2010/wordprocessingDrawing" xmlns:wp="http://schemas.openxmlformats.org/drawingml/2006/wordprocessingDrawing" xmlns:w10="urn:schemas-microsoft-com:office:word" xmlns:w="http://schemas.openxmlformats.org/wordprocessingml/2006/main" xmlns:w14="http://schemas.microsoft.com/office/word/2010/wordml" xmlns:w15="http://schemas.microsoft.com/office/word/2012/wordml" xmlns:w16se="http://schemas.microsoft.com/office/word/2015/wordml/symex" xmlns:wpg="http://schemas.microsoft.com/office/word/2010/wordprocessingGroup" xmlns:wpi="http://schemas.microsoft.com/office/word/2010/wordprocessingInk" xmlns:wne="http://schemas.microsoft.com/office/word/2006/wordml" xmlns:wps="http://schemas.microsoft.com/office/word/2010/wordprocessingShape" mc:Ignorable="w14 w15 w16se wp14">
   <w:endnote w:type="separator" w:id="-1">
     <w:p>
       <w:pPr>
@@ -2010,7 +1354,7 @@
 </file>
 
 <file path=word/footnotes.xml><?xml version="1.0" encoding="utf-8"?>
-<w:footnotes xmlns:wpc="http://schemas.microsoft.com/office/word/2010/wordprocessingCanvas" xmlns:cx="http://schemas.microsoft.com/office/drawing/2014/chartex" xmlns:cx1="http://schemas.microsoft.com/office/drawing/2015/9/8/chartex" xmlns:cx2="http://schemas.microsoft.com/office/drawing/2015/10/21/chartex" xmlns:cx3="http://schemas.microsoft.com/office/drawing/2016/5/9/chartex" xmlns:cx4="http://schemas.microsoft.com/office/drawing/2016/5/10/chartex" xmlns:cx5="http://schemas.microsoft.com/office/drawing/2016/5/11/chartex" xmlns:cx6="http://schemas.microsoft.com/office/drawing/2016/5/12/chartex" xmlns:cx7="http://schemas.microsoft.com/office/drawing/2016/5/13/chartex" xmlns:cx8="http://schemas.microsoft.com/office/drawing/2016/5/14/chartex" xmlns:mc="http://schemas.openxmlformats.org/markup-compatibility/2006" xmlns:aink="http://schemas.microsoft.com/office/drawing/2016/ink" xmlns:am3d="http://schemas.microsoft.com/office/drawing/2017/model3d" xmlns:o="urn:schemas-microsoft-com:office:office" xmlns:r="http://schemas.openxmlformats.org/officeDocument/2006/relationships" xmlns:m="http://schemas.openxmlformats.org/officeDocument/2006/math" xmlns:v="urn:schemas-microsoft-com:vml" xmlns:wp14="http://schemas.microsoft.com/office/word/2010/wordprocessingDrawing" xmlns:wp="http://schemas.openxmlformats.org/drawingml/2006/wordprocessingDrawing" xmlns:w10="urn:schemas-microsoft-com:office:word" xmlns:w="http://schemas.openxmlformats.org/wordprocessingml/2006/main" xmlns:w14="http://schemas.microsoft.com/office/word/2010/wordml" xmlns:w15="http://schemas.microsoft.com/office/word/2012/wordml" xmlns:w16cex="http://schemas.microsoft.com/office/word/2018/wordml/cex" xmlns:w16cid="http://schemas.microsoft.com/office/word/2016/wordml/cid" xmlns:w16="http://schemas.microsoft.com/office/word/2018/wordml" xmlns:w16se="http://schemas.microsoft.com/office/word/2015/wordml/symex" xmlns:wpg="http://schemas.microsoft.com/office/word/2010/wordprocessingGroup" xmlns:wpi="http://schemas.microsoft.com/office/word/2010/wordprocessingInk" xmlns:wne="http://schemas.microsoft.com/office/word/2006/wordml" xmlns:wps="http://schemas.microsoft.com/office/word/2010/wordprocessingShape" mc:Ignorable="w14 w15 w16se w16cid w16 w16cex wp14">
+<w:footnotes xmlns:wpc="http://schemas.microsoft.com/office/word/2010/wordprocessingCanvas" xmlns:cx="http://schemas.microsoft.com/office/drawing/2014/chartex" xmlns:mc="http://schemas.openxmlformats.org/markup-compatibility/2006" xmlns:o="urn:schemas-microsoft-com:office:office" xmlns:r="http://schemas.openxmlformats.org/officeDocument/2006/relationships" xmlns:m="http://schemas.openxmlformats.org/officeDocument/2006/math" xmlns:v="urn:schemas-microsoft-com:vml" xmlns:wp14="http://schemas.microsoft.com/office/word/2010/wordprocessingDrawing" xmlns:wp="http://schemas.openxmlformats.org/drawingml/2006/wordprocessingDrawing" xmlns:w10="urn:schemas-microsoft-com:office:word" xmlns:w="http://schemas.openxmlformats.org/wordprocessingml/2006/main" xmlns:w14="http://schemas.microsoft.com/office/word/2010/wordml" xmlns:w15="http://schemas.microsoft.com/office/word/2012/wordml" xmlns:w16se="http://schemas.microsoft.com/office/word/2015/wordml/symex" xmlns:wpg="http://schemas.microsoft.com/office/word/2010/wordprocessingGroup" xmlns:wpi="http://schemas.microsoft.com/office/word/2010/wordprocessingInk" xmlns:wne="http://schemas.microsoft.com/office/word/2006/wordml" xmlns:wps="http://schemas.microsoft.com/office/word/2010/wordprocessingShape" mc:Ignorable="w14 w15 w16se wp14">
   <w:footnote w:type="separator" w:id="-1">
     <w:p>
       <w:pPr>
@@ -2035,10 +1379,10 @@
 </file>
 
 <file path=word/numbering.xml><?xml version="1.0" encoding="utf-8"?>
-<w:numbering xmlns:wpc="http://schemas.microsoft.com/office/word/2010/wordprocessingCanvas" xmlns:cx="http://schemas.microsoft.com/office/drawing/2014/chartex" xmlns:cx1="http://schemas.microsoft.com/office/drawing/2015/9/8/chartex" xmlns:cx2="http://schemas.microsoft.com/office/drawing/2015/10/21/chartex" xmlns:cx3="http://schemas.microsoft.com/office/drawing/2016/5/9/chartex" xmlns:cx4="http://schemas.microsoft.com/office/drawing/2016/5/10/chartex" xmlns:cx5="http://schemas.microsoft.com/office/drawing/2016/5/11/chartex" xmlns:cx6="http://schemas.microsoft.com/office/drawing/2016/5/12/chartex" xmlns:cx7="http://schemas.microsoft.com/office/drawing/2016/5/13/chartex" xmlns:cx8="http://schemas.microsoft.com/office/drawing/2016/5/14/chartex" xmlns:mc="http://schemas.openxmlformats.org/markup-compatibility/2006" xmlns:aink="http://schemas.microsoft.com/office/drawing/2016/ink" xmlns:am3d="http://schemas.microsoft.com/office/drawing/2017/model3d" xmlns:o="urn:schemas-microsoft-com:office:office" xmlns:r="http://schemas.openxmlformats.org/officeDocument/2006/relationships" xmlns:m="http://schemas.openxmlformats.org/officeDocument/2006/math" xmlns:v="urn:schemas-microsoft-com:vml" xmlns:wp14="http://schemas.microsoft.com/office/word/2010/wordprocessingDrawing" xmlns:wp="http://schemas.openxmlformats.org/drawingml/2006/wordprocessingDrawing" xmlns:w10="urn:schemas-microsoft-com:office:word" xmlns:w="http://schemas.openxmlformats.org/wordprocessingml/2006/main" xmlns:w14="http://schemas.microsoft.com/office/word/2010/wordml" xmlns:w15="http://schemas.microsoft.com/office/word/2012/wordml" xmlns:w16cex="http://schemas.microsoft.com/office/word/2018/wordml/cex" xmlns:w16cid="http://schemas.microsoft.com/office/word/2016/wordml/cid" xmlns:w16="http://schemas.microsoft.com/office/word/2018/wordml" xmlns:w16se="http://schemas.microsoft.com/office/word/2015/wordml/symex" xmlns:wpg="http://schemas.microsoft.com/office/word/2010/wordprocessingGroup" xmlns:wpi="http://schemas.microsoft.com/office/word/2010/wordprocessingInk" xmlns:wne="http://schemas.microsoft.com/office/word/2006/wordml" xmlns:wps="http://schemas.microsoft.com/office/word/2010/wordprocessingShape" mc:Ignorable="w14 w15 w16se w16cid w16 w16cex wp14">
+<w:numbering xmlns:wpc="http://schemas.microsoft.com/office/word/2010/wordprocessingCanvas" xmlns:cx="http://schemas.microsoft.com/office/drawing/2014/chartex" xmlns:mc="http://schemas.openxmlformats.org/markup-compatibility/2006" xmlns:o="urn:schemas-microsoft-com:office:office" xmlns:r="http://schemas.openxmlformats.org/officeDocument/2006/relationships" xmlns:m="http://schemas.openxmlformats.org/officeDocument/2006/math" xmlns:v="urn:schemas-microsoft-com:vml" xmlns:wp14="http://schemas.microsoft.com/office/word/2010/wordprocessingDrawing" xmlns:wp="http://schemas.openxmlformats.org/drawingml/2006/wordprocessingDrawing" xmlns:w10="urn:schemas-microsoft-com:office:word" xmlns:w="http://schemas.openxmlformats.org/wordprocessingml/2006/main" xmlns:w14="http://schemas.microsoft.com/office/word/2010/wordml" xmlns:w15="http://schemas.microsoft.com/office/word/2012/wordml" xmlns:w16se="http://schemas.microsoft.com/office/word/2015/wordml/symex" xmlns:wpg="http://schemas.microsoft.com/office/word/2010/wordprocessingGroup" xmlns:wpi="http://schemas.microsoft.com/office/word/2010/wordprocessingInk" xmlns:wne="http://schemas.microsoft.com/office/word/2006/wordml" xmlns:wps="http://schemas.microsoft.com/office/word/2010/wordprocessingShape" mc:Ignorable="w14 w15 w16se wp14">
   <w:numPicBullet w:numPicBulletId="0">
     <w:pict>
-      <v:shapetype w14:anchorId="69A46C3F" id="_x0000_t75" coordsize="21600,21600" o:spt="75" o:preferrelative="t" path="m@4@5l@4@11@9@11@9@5xe" filled="f" stroked="f">
+      <v:shapetype w14:anchorId="2DC44035" id="_x0000_t75" coordsize="21600,21600" o:spt="75" o:preferrelative="t" path="m@4@5l@4@11@9@11@9@5xe" filled="f" stroked="f">
         <v:stroke joinstyle="miter"/>
         <v:formulas>
           <v:f eqn="if lineDrawn pixelLineWidth 0"/>
@@ -2057,7 +1401,7 @@
         <v:path o:extrusionok="f" gradientshapeok="t" o:connecttype="rect"/>
         <o:lock v:ext="edit" aspectratio="t"/>
       </v:shapetype>
-      <v:shape id="_x0000_i1040" type="#_x0000_t75" style="width:11.25pt;height:11.25pt" o:bullet="t">
+      <v:shape id="_x0000_i1027" type="#_x0000_t75" style="width:11.25pt;height:11.25pt" o:bullet="t">
         <v:imagedata r:id="rId1" o:title=""/>
       </v:shape>
     </w:pict>
@@ -2184,7 +1528,7 @@
 </file>
 
 <file path=word/styles.xml><?xml version="1.0" encoding="utf-8"?>
-<w:styles xmlns:mc="http://schemas.openxmlformats.org/markup-compatibility/2006" xmlns:r="http://schemas.openxmlformats.org/officeDocument/2006/relationships" xmlns:w="http://schemas.openxmlformats.org/wordprocessingml/2006/main" xmlns:w14="http://schemas.microsoft.com/office/word/2010/wordml" xmlns:w15="http://schemas.microsoft.com/office/word/2012/wordml" xmlns:w16cex="http://schemas.microsoft.com/office/word/2018/wordml/cex" xmlns:w16cid="http://schemas.microsoft.com/office/word/2016/wordml/cid" xmlns:w16="http://schemas.microsoft.com/office/word/2018/wordml" xmlns:w16se="http://schemas.microsoft.com/office/word/2015/wordml/symex" mc:Ignorable="w14 w15 w16se w16cid w16 w16cex">
+<w:styles xmlns:mc="http://schemas.openxmlformats.org/markup-compatibility/2006" xmlns:r="http://schemas.openxmlformats.org/officeDocument/2006/relationships" xmlns:w="http://schemas.openxmlformats.org/wordprocessingml/2006/main" xmlns:w14="http://schemas.microsoft.com/office/word/2010/wordml" xmlns:w15="http://schemas.microsoft.com/office/word/2012/wordml" xmlns:w16se="http://schemas.microsoft.com/office/word/2015/wordml/symex" mc:Ignorable="w14 w15 w16se">
   <w:docDefaults>
     <w:rPrDefault>
       <w:rPr>
@@ -2198,7 +1542,7 @@
       </w:pPr>
     </w:pPrDefault>
   </w:docDefaults>
-  <w:latentStyles w:defLockedState="0" w:defUIPriority="99" w:defSemiHidden="0" w:defUnhideWhenUsed="0" w:defQFormat="0" w:count="376">
+  <w:latentStyles w:defLockedState="0" w:defUIPriority="99" w:defSemiHidden="0" w:defUnhideWhenUsed="0" w:defQFormat="0" w:count="371">
     <w:lsdException w:name="Normal" w:uiPriority="0" w:qFormat="1"/>
     <w:lsdException w:name="heading 1" w:uiPriority="9" w:qFormat="1"/>
     <w:lsdException w:name="heading 2" w:semiHidden="1" w:uiPriority="9" w:unhideWhenUsed="1" w:qFormat="1"/>
@@ -2567,11 +1911,6 @@
     <w:lsdException w:name="List Table 5 Dark Accent 6" w:uiPriority="50"/>
     <w:lsdException w:name="List Table 6 Colorful Accent 6" w:uiPriority="51"/>
     <w:lsdException w:name="List Table 7 Colorful Accent 6" w:uiPriority="52"/>
-    <w:lsdException w:name="Mention" w:semiHidden="1" w:unhideWhenUsed="1"/>
-    <w:lsdException w:name="Smart Hyperlink" w:semiHidden="1" w:unhideWhenUsed="1"/>
-    <w:lsdException w:name="Hashtag" w:semiHidden="1" w:unhideWhenUsed="1"/>
-    <w:lsdException w:name="Unresolved Mention" w:semiHidden="1" w:unhideWhenUsed="1"/>
-    <w:lsdException w:name="Smart Link" w:semiHidden="1" w:unhideWhenUsed="1"/>
   </w:latentStyles>
   <w:style w:type="paragraph" w:default="1" w:styleId="Normal">
     <w:name w:val="Normal"/>

</xml_diff>